<commit_message>
zmiana w linku UCI
</commit_message>
<xml_diff>
--- a/Lesson00 Projects/Project02 LoadUCIML/LoadUCIML_PL.docx
+++ b/Lesson00 Projects/Project02 LoadUCIML/LoadUCIML_PL.docx
@@ -54,9 +54,11 @@
           <w:rPr>
             <w:rStyle w:val="Hipercze"/>
           </w:rPr>
-          <w:t>https://archive.ics.uci.edu/ml/datasets.html</w:t>
+          <w:t>https://archive.ics.uci.edu/ml/datasets.php</w:t>
         </w:r>
       </w:hyperlink>
+      <w:bookmarkStart w:id="0" w:name="_GoBack"/>
+      <w:bookmarkEnd w:id="0"/>
     </w:p>
     <w:p>
       <w:pPr>
@@ -176,8 +178,6 @@
         </w:rPr>
         <w:t>:</w:t>
       </w:r>
-      <w:bookmarkStart w:id="0" w:name="_GoBack"/>
-      <w:bookmarkEnd w:id="0"/>
     </w:p>
     <w:p>
       <w:pPr>
@@ -239,23 +239,7 @@
         </w:numPr>
       </w:pPr>
       <w:r>
-        <w:t xml:space="preserve">Do paczek z pkt #1 dorzucić bloczek </w:t>
-      </w:r>
-      <w:proofErr w:type="spellStart"/>
-      <w:r>
-        <w:t>Execute</w:t>
-      </w:r>
-      <w:proofErr w:type="spellEnd"/>
-      <w:r>
-        <w:t xml:space="preserve"> SQL </w:t>
-      </w:r>
-      <w:proofErr w:type="spellStart"/>
-      <w:r>
-        <w:t>Task</w:t>
-      </w:r>
-      <w:proofErr w:type="spellEnd"/>
-      <w:r>
-        <w:t>, który po załadowaniu pliku wstawi rekord do utworzonej tabeli</w:t>
+        <w:t>Do paczek z pkt #1 dorzucić bloczek Execute SQL Task, który po załadowaniu pliku wstawi rekord do utworzonej tabeli</w:t>
       </w:r>
     </w:p>
     <w:sectPr>
@@ -468,7 +452,7 @@
       </w:pPr>
     </w:pPrDefault>
   </w:docDefaults>
-  <w:latentStyles w:defLockedState="0" w:defUIPriority="99" w:defSemiHidden="0" w:defUnhideWhenUsed="0" w:defQFormat="0" w:count="375">
+  <w:latentStyles w:defLockedState="0" w:defUIPriority="99" w:defSemiHidden="0" w:defUnhideWhenUsed="0" w:defQFormat="0" w:count="376">
     <w:lsdException w:name="Normal" w:uiPriority="0" w:qFormat="1"/>
     <w:lsdException w:name="heading 1" w:uiPriority="9" w:qFormat="1"/>
     <w:lsdException w:name="heading 2" w:semiHidden="1" w:uiPriority="9" w:unhideWhenUsed="1" w:qFormat="1"/>
@@ -574,7 +558,6 @@
     <w:lsdException w:name="HTML Sample" w:semiHidden="1" w:unhideWhenUsed="1"/>
     <w:lsdException w:name="HTML Typewriter" w:semiHidden="1" w:unhideWhenUsed="1"/>
     <w:lsdException w:name="HTML Variable" w:semiHidden="1" w:unhideWhenUsed="1"/>
-    <w:lsdException w:name="Normal Table" w:semiHidden="1" w:unhideWhenUsed="1"/>
     <w:lsdException w:name="annotation subject" w:semiHidden="1" w:unhideWhenUsed="1"/>
     <w:lsdException w:name="No List" w:semiHidden="1" w:unhideWhenUsed="1"/>
     <w:lsdException w:name="Outline List 1" w:semiHidden="1" w:unhideWhenUsed="1"/>
@@ -621,10 +604,8 @@
     <w:lsdException w:name="Table Subtle 2" w:semiHidden="1" w:unhideWhenUsed="1"/>
     <w:lsdException w:name="Table Web 1" w:semiHidden="1" w:unhideWhenUsed="1"/>
     <w:lsdException w:name="Table Web 2" w:semiHidden="1" w:unhideWhenUsed="1"/>
-    <w:lsdException w:name="Table Web 3" w:semiHidden="1" w:unhideWhenUsed="1"/>
     <w:lsdException w:name="Balloon Text" w:semiHidden="1" w:unhideWhenUsed="1"/>
     <w:lsdException w:name="Table Grid" w:uiPriority="39"/>
-    <w:lsdException w:name="Table Theme" w:semiHidden="1" w:unhideWhenUsed="1"/>
     <w:lsdException w:name="Placeholder Text" w:semiHidden="1"/>
     <w:lsdException w:name="No Spacing" w:uiPriority="1" w:qFormat="1"/>
     <w:lsdException w:name="Light Shading" w:uiPriority="60"/>
@@ -844,6 +825,7 @@
     <w:lsdException w:name="Smart Hyperlink" w:semiHidden="1" w:unhideWhenUsed="1"/>
     <w:lsdException w:name="Hashtag" w:semiHidden="1" w:unhideWhenUsed="1"/>
     <w:lsdException w:name="Unresolved Mention" w:semiHidden="1" w:unhideWhenUsed="1"/>
+    <w:lsdException w:name="Smart Link" w:semiHidden="1" w:unhideWhenUsed="1"/>
   </w:latentStyles>
   <w:style w:type="paragraph" w:default="1" w:styleId="Normalny">
     <w:name w:val="Normal"/>

</xml_diff>